<commit_message>
praca poprawiona prezentacja rozpoczęta
</commit_message>
<xml_diff>
--- a/PracaInzV2/MojeWersje/2021-03-01 praca inżynierska Grzegorz_Malarski V5.docx
+++ b/PracaInzV2/MojeWersje/2021-03-01 praca inżynierska Grzegorz_Malarski V5.docx
@@ -40,7 +40,29 @@
           <w:szCs w:val="36"/>
         </w:rPr>
         <w:br/>
-        <w:t>W Y Ż S Z A  S Z K O Ł A  I N F O R M A T Y K I</w:t>
+        <w:t xml:space="preserve">W Y Ż S Z </w:t>
+      </w:r>
+      <w:proofErr w:type="gramStart"/>
+      <w:r>
+        <w:rPr>
+          <w:rFonts w:ascii="Arial" w:eastAsia="Arial" w:hAnsi="Arial" w:cs="Arial"/>
+          <w:b/>
+          <w:color w:val="000000"/>
+          <w:sz w:val="36"/>
+          <w:szCs w:val="36"/>
+        </w:rPr>
+        <w:t>A  S</w:t>
+      </w:r>
+      <w:proofErr w:type="gramEnd"/>
+      <w:r>
+        <w:rPr>
+          <w:rFonts w:ascii="Arial" w:eastAsia="Arial" w:hAnsi="Arial" w:cs="Arial"/>
+          <w:b/>
+          <w:color w:val="000000"/>
+          <w:sz w:val="36"/>
+          <w:szCs w:val="36"/>
+        </w:rPr>
+        <w:t xml:space="preserve"> Z K O Ł A  I N F O R M A T Y K I</w:t>
       </w:r>
     </w:p>
     <w:p>
@@ -2904,7 +2926,15 @@
         <w:t xml:space="preserve">Osoby trenujące podchodzą coraz bardziej profesjonalnie jak i analitycznie do planowanie swoich treningów. </w:t>
       </w:r>
       <w:r>
-        <w:t xml:space="preserve">Często na siłowniach można zaobserwować osoby z notesem papierowym w którym zapisują wykonane powtórzenia lub obciążenie z jakim ćwiczyli. Zapisywanie swoich planów treningowych oraz postępu w zwykłym notatniku jest mało praktyczne oraz niekomfortowe w trakcie jego wykonywania. Ponadto podsumowanie oraz prowadzenie statystyk jest problematyczne i wymaga dodatkowej pracy oraz inwestycji swojego czasu. </w:t>
+        <w:t xml:space="preserve">Często na siłowniach można zaobserwować osoby z notesem papierowym w którym zapisują wykonane powtórzenia lub obciążenie z jakim ćwiczyli. Zapisywanie swoich planów treningowych oraz postępu w zwykłym notatniku jest mało praktyczne oraz niekomfortowe w trakcie jego wykonywania. Ponadto podsumowanie oraz prowadzenie statystyk </w:t>
+      </w:r>
+      <w:proofErr w:type="gramStart"/>
+      <w:r>
+        <w:t>jest</w:t>
+      </w:r>
+      <w:proofErr w:type="gramEnd"/>
+      <w:r>
+        <w:t xml:space="preserve"> problematyczne i wymaga dodatkowej pracy oraz inwestycji swojego czasu. </w:t>
       </w:r>
       <w:r>
         <w:t>Pojawia się potrzeba przechowywania oraz rozplanowania wszystkich ćwiczeń</w:t>
@@ -3047,9 +3077,19 @@
       <w:pPr>
         <w:pStyle w:val="MojNormalny"/>
       </w:pPr>
-      <w:r>
-        <w:t>GymRun Dziennik Treningowy i Fitness Trackerów</w:t>
-      </w:r>
+      <w:proofErr w:type="spellStart"/>
+      <w:r>
+        <w:t>GymRun</w:t>
+      </w:r>
+      <w:proofErr w:type="spellEnd"/>
+      <w:r>
+        <w:t xml:space="preserve"> Dziennik Treningowy i Fitness </w:t>
+      </w:r>
+      <w:proofErr w:type="spellStart"/>
+      <w:r>
+        <w:t>Trackerów</w:t>
+      </w:r>
+      <w:proofErr w:type="spellEnd"/>
     </w:p>
     <w:p>
       <w:pPr>
@@ -3478,6 +3518,7 @@
           <w:szCs w:val="24"/>
         </w:rPr>
       </w:pPr>
+      <w:proofErr w:type="spellStart"/>
       <w:r>
         <w:rPr>
           <w:rFonts w:ascii="Times New Roman" w:hAnsi="Times New Roman" w:cs="Times New Roman"/>
@@ -3485,7 +3526,16 @@
           <w:szCs w:val="24"/>
         </w:rPr>
         <w:lastRenderedPageBreak/>
-        <w:t>Gymlify - dziennik treningowy na siłownię</w:t>
+        <w:t>Gymlify</w:t>
+      </w:r>
+      <w:proofErr w:type="spellEnd"/>
+      <w:r>
+        <w:rPr>
+          <w:rFonts w:ascii="Times New Roman" w:hAnsi="Times New Roman" w:cs="Times New Roman"/>
+          <w:sz w:val="24"/>
+          <w:szCs w:val="24"/>
+        </w:rPr>
+        <w:t xml:space="preserve"> - dziennik treningowy na siłownię</w:t>
       </w:r>
     </w:p>
     <w:p>
@@ -5737,6 +5787,7 @@
         </w:rPr>
         <w:t xml:space="preserve">Lista wymagać </w:t>
       </w:r>
+      <w:proofErr w:type="spellStart"/>
       <w:r>
         <w:rPr>
           <w:rStyle w:val="Nagwek3Znak"/>
@@ -5744,6 +5795,7 @@
         </w:rPr>
         <w:t>pozafunkcjonalnych</w:t>
       </w:r>
+      <w:proofErr w:type="spellEnd"/>
       <w:r>
         <w:rPr>
           <w:rStyle w:val="Nagwek3Znak"/>
@@ -6040,7 +6092,7 @@
         </w:rPr>
         <w:lastRenderedPageBreak/>
         <w:drawing>
-          <wp:inline distT="0" distB="0" distL="0" distR="0" wp14:anchorId="2F576D01" wp14:editId="2FEFD2F8">
+          <wp:inline distT="0" distB="0" distL="0" distR="0" wp14:anchorId="2F576D01" wp14:editId="13DE795C">
             <wp:extent cx="4945811" cy="2906486"/>
             <wp:effectExtent l="0" t="0" r="7620" b="8255"/>
             <wp:docPr id="1" name="Obraz 1"/>
@@ -6077,9 +6129,7 @@
                     <a:ln>
                       <a:noFill/>
                     </a:ln>
-                    <a:effectLst>
-                      <a:softEdge rad="112500"/>
-                    </a:effectLst>
+                    <a:effectLst/>
                   </pic:spPr>
                 </pic:pic>
               </a:graphicData>
@@ -6148,13 +6198,144 @@
     <w:p>
       <w:pPr>
         <w:pStyle w:val="Opis"/>
+        <w:rPr>
+          <w:rStyle w:val="Odwoanieintensywne"/>
+          <w:b w:val="0"/>
+          <w:bCs w:val="0"/>
+          <w:i w:val="0"/>
+          <w:iCs/>
+        </w:rPr>
       </w:pPr>
       <w:r>
         <w:rPr>
           <w:noProof/>
         </w:rPr>
         <w:drawing>
-          <wp:inline distT="0" distB="0" distL="0" distR="0" wp14:anchorId="6081BA3D" wp14:editId="467A2EA3">
+          <wp:inline distT="0" distB="0" distL="0" distR="0" wp14:anchorId="6A83D7D4" wp14:editId="4D6244CC">
+            <wp:extent cx="5058383" cy="3082360"/>
+            <wp:effectExtent l="0" t="0" r="9525" b="3810"/>
+            <wp:docPr id="7" name="Obraz 7"/>
+            <wp:cNvGraphicFramePr>
+              <a:graphicFrameLocks xmlns:a="http://schemas.openxmlformats.org/drawingml/2006/main" noChangeAspect="1"/>
+            </wp:cNvGraphicFramePr>
+            <a:graphic xmlns:a="http://schemas.openxmlformats.org/drawingml/2006/main">
+              <a:graphicData uri="http://schemas.openxmlformats.org/drawingml/2006/picture">
+                <pic:pic xmlns:pic="http://schemas.openxmlformats.org/drawingml/2006/picture">
+                  <pic:nvPicPr>
+                    <pic:cNvPr id="7" name="Obraz 7"/>
+                    <pic:cNvPicPr/>
+                  </pic:nvPicPr>
+                  <pic:blipFill>
+                    <a:blip r:embed="rId15">
+                      <a:extLst>
+                        <a:ext uri="{28A0092B-C50C-407E-A947-70E740481C1C}">
+                          <a14:useLocalDpi xmlns:a14="http://schemas.microsoft.com/office/drawing/2010/main" val="0"/>
+                        </a:ext>
+                      </a:extLst>
+                    </a:blip>
+                    <a:stretch>
+                      <a:fillRect/>
+                    </a:stretch>
+                  </pic:blipFill>
+                  <pic:spPr>
+                    <a:xfrm>
+                      <a:off x="0" y="0"/>
+                      <a:ext cx="5077711" cy="3094138"/>
+                    </a:xfrm>
+                    <a:prstGeom prst="rect">
+                      <a:avLst/>
+                    </a:prstGeom>
+                    <a:ln>
+                      <a:noFill/>
+                    </a:ln>
+                    <a:effectLst/>
+                  </pic:spPr>
+                </pic:pic>
+              </a:graphicData>
+            </a:graphic>
+          </wp:inline>
+        </w:drawing>
+      </w:r>
+    </w:p>
+    <w:p>
+      <w:pPr>
+        <w:pStyle w:val="Opis"/>
+        <w:rPr>
+          <w:rStyle w:val="Odwoanieintensywne"/>
+        </w:rPr>
+      </w:pPr>
+      <w:r>
+        <w:rPr>
+          <w:rStyle w:val="Odwoanieintensywne"/>
+        </w:rPr>
+        <w:t xml:space="preserve">DIAGRAM </w:t>
+      </w:r>
+      <w:r>
+        <w:rPr>
+          <w:rStyle w:val="Odwoanieintensywne"/>
+        </w:rPr>
+        <w:fldChar w:fldCharType="begin"/>
+      </w:r>
+      <w:r>
+        <w:rPr>
+          <w:rStyle w:val="Odwoanieintensywne"/>
+        </w:rPr>
+        <w:instrText xml:space="preserve"> SEQ DIAGRAM \* ARABIC </w:instrText>
+      </w:r>
+      <w:r>
+        <w:rPr>
+          <w:rStyle w:val="Odwoanieintensywne"/>
+        </w:rPr>
+        <w:fldChar w:fldCharType="separate"/>
+      </w:r>
+      <w:r>
+        <w:rPr>
+          <w:rStyle w:val="Odwoanieintensywne"/>
+        </w:rPr>
+        <w:t>2</w:t>
+      </w:r>
+      <w:r>
+        <w:rPr>
+          <w:rStyle w:val="Odwoanieintensywne"/>
+        </w:rPr>
+        <w:fldChar w:fldCharType="end"/>
+      </w:r>
+      <w:r>
+        <w:rPr>
+          <w:rStyle w:val="Odwoanieintensywne"/>
+        </w:rPr>
+        <w:t xml:space="preserve"> PRZYPADKI UŻYCIA; Wyświetl wszystkie treningi</w:t>
+      </w:r>
+    </w:p>
+    <w:p>
+      <w:pPr>
+        <w:pStyle w:val="Opis"/>
+      </w:pPr>
+      <w:r>
+        <w:t>źródło: opracowanie własne</w:t>
+      </w:r>
+    </w:p>
+    <w:p>
+      <w:pPr>
+        <w:pStyle w:val="Opis"/>
+        <w:rPr>
+          <w:rStyle w:val="Odwoanieintensywne"/>
+          <w:smallCaps w:val="0"/>
+          <w:spacing w:val="0"/>
+        </w:rPr>
+      </w:pPr>
+    </w:p>
+    <w:p>
+      <w:pPr>
+        <w:pStyle w:val="Opis"/>
+      </w:pPr>
+      <w:r>
+        <w:rPr>
+          <w:noProof/>
+        </w:rPr>
+        <w:lastRenderedPageBreak/>
+        <w:drawing>
+          <wp:inline distT="0" distB="0" distL="0" distR="0" wp14:anchorId="6081BA3D" wp14:editId="207A43C0">
             <wp:extent cx="4597729" cy="3295892"/>
             <wp:effectExtent l="0" t="0" r="0" b="0"/>
             <wp:docPr id="2" name="Obraz 2"/>
@@ -6169,7 +6350,7 @@
                     <pic:cNvPicPr/>
                   </pic:nvPicPr>
                   <pic:blipFill>
-                    <a:blip r:embed="rId15">
+                    <a:blip r:embed="rId16">
                       <a:extLst>
                         <a:ext uri="{28A0092B-C50C-407E-A947-70E740481C1C}">
                           <a14:useLocalDpi xmlns:a14="http://schemas.microsoft.com/office/drawing/2010/main" val="0"/>
@@ -6191,9 +6372,7 @@
                     <a:ln>
                       <a:noFill/>
                     </a:ln>
-                    <a:effectLst>
-                      <a:softEdge rad="112500"/>
-                    </a:effectLst>
+                    <a:effectLst/>
                   </pic:spPr>
                 </pic:pic>
               </a:graphicData>
@@ -6239,7 +6418,7 @@
           <w:rStyle w:val="Odwoanieintensywne"/>
           <w:noProof/>
         </w:rPr>
-        <w:t>2</w:t>
+        <w:t>3</w:t>
       </w:r>
       <w:r>
         <w:rPr>
@@ -6271,9 +6450,8 @@
         <w:rPr>
           <w:noProof/>
         </w:rPr>
-        <w:lastRenderedPageBreak/>
         <w:drawing>
-          <wp:inline distT="0" distB="0" distL="0" distR="0" wp14:anchorId="192E1122" wp14:editId="585BF8B5">
+          <wp:inline distT="0" distB="0" distL="0" distR="0" wp14:anchorId="192E1122" wp14:editId="2D3F5FCB">
             <wp:extent cx="5529880" cy="3253839"/>
             <wp:effectExtent l="0" t="0" r="0" b="3810"/>
             <wp:docPr id="17" name="Obraz 17"/>
@@ -6288,7 +6466,7 @@
                     <pic:cNvPicPr/>
                   </pic:nvPicPr>
                   <pic:blipFill>
-                    <a:blip r:embed="rId16">
+                    <a:blip r:embed="rId17">
                       <a:extLst>
                         <a:ext uri="{28A0092B-C50C-407E-A947-70E740481C1C}">
                           <a14:useLocalDpi xmlns:a14="http://schemas.microsoft.com/office/drawing/2010/main" val="0"/>
@@ -6310,9 +6488,7 @@
                     <a:ln>
                       <a:noFill/>
                     </a:ln>
-                    <a:effectLst>
-                      <a:softEdge rad="112500"/>
-                    </a:effectLst>
+                    <a:effectLst/>
                   </pic:spPr>
                 </pic:pic>
               </a:graphicData>
@@ -6358,7 +6534,7 @@
           <w:rStyle w:val="Odwoanieintensywne"/>
           <w:noProof/>
         </w:rPr>
-        <w:t>3</w:t>
+        <w:t>4</w:t>
       </w:r>
       <w:r>
         <w:rPr>
@@ -6390,8 +6566,9 @@
         <w:rPr>
           <w:noProof/>
         </w:rPr>
+        <w:lastRenderedPageBreak/>
         <w:drawing>
-          <wp:inline distT="0" distB="0" distL="0" distR="0" wp14:anchorId="5D05734D" wp14:editId="47FC95A7">
+          <wp:inline distT="0" distB="0" distL="0" distR="0" wp14:anchorId="5D05734D" wp14:editId="59875488">
             <wp:extent cx="5498275" cy="3663763"/>
             <wp:effectExtent l="0" t="0" r="7620" b="0"/>
             <wp:docPr id="20" name="Obraz 20"/>
@@ -6406,7 +6583,7 @@
                     <pic:cNvPicPr/>
                   </pic:nvPicPr>
                   <pic:blipFill>
-                    <a:blip r:embed="rId17"/>
+                    <a:blip r:embed="rId18"/>
                     <a:stretch>
                       <a:fillRect/>
                     </a:stretch>
@@ -6422,9 +6599,7 @@
                     <a:ln>
                       <a:noFill/>
                     </a:ln>
-                    <a:effectLst>
-                      <a:softEdge rad="112500"/>
-                    </a:effectLst>
+                    <a:effectLst/>
                   </pic:spPr>
                 </pic:pic>
               </a:graphicData>
@@ -6470,7 +6645,7 @@
           <w:rStyle w:val="Odwoanieintensywne"/>
           <w:noProof/>
         </w:rPr>
-        <w:t>4</w:t>
+        <w:t>5</w:t>
       </w:r>
       <w:r>
         <w:rPr>
@@ -6502,9 +6677,8 @@
         <w:rPr>
           <w:noProof/>
         </w:rPr>
-        <w:lastRenderedPageBreak/>
         <w:drawing>
-          <wp:inline distT="0" distB="0" distL="0" distR="0" wp14:anchorId="576C38FF" wp14:editId="5B611B42">
+          <wp:inline distT="0" distB="0" distL="0" distR="0" wp14:anchorId="576C38FF" wp14:editId="7C474047">
             <wp:extent cx="5705475" cy="3688388"/>
             <wp:effectExtent l="0" t="0" r="0" b="7620"/>
             <wp:docPr id="13" name="Obraz 13"/>
@@ -6519,7 +6693,7 @@
                     <pic:cNvPicPr/>
                   </pic:nvPicPr>
                   <pic:blipFill>
-                    <a:blip r:embed="rId18">
+                    <a:blip r:embed="rId19">
                       <a:extLst>
                         <a:ext uri="{28A0092B-C50C-407E-A947-70E740481C1C}">
                           <a14:useLocalDpi xmlns:a14="http://schemas.microsoft.com/office/drawing/2010/main" val="0"/>
@@ -6541,9 +6715,7 @@
                     <a:ln>
                       <a:noFill/>
                     </a:ln>
-                    <a:effectLst>
-                      <a:softEdge rad="112500"/>
-                    </a:effectLst>
+                    <a:effectLst/>
                   </pic:spPr>
                 </pic:pic>
               </a:graphicData>
@@ -6589,7 +6761,7 @@
           <w:rStyle w:val="Odwoanieintensywne"/>
           <w:noProof/>
         </w:rPr>
-        <w:t>5</w:t>
+        <w:t>6</w:t>
       </w:r>
       <w:r>
         <w:rPr>
@@ -6621,6 +6793,7 @@
         <w:rPr>
           <w:noProof/>
         </w:rPr>
+        <w:lastRenderedPageBreak/>
         <w:drawing>
           <wp:inline distT="0" distB="0" distL="0" distR="0" wp14:anchorId="5A7ED267" wp14:editId="5646A3F9">
             <wp:extent cx="5705705" cy="3562350"/>
@@ -6637,7 +6810,7 @@
                     <pic:cNvPicPr/>
                   </pic:nvPicPr>
                   <pic:blipFill>
-                    <a:blip r:embed="rId19">
+                    <a:blip r:embed="rId20">
                       <a:extLst>
                         <a:ext uri="{28A0092B-C50C-407E-A947-70E740481C1C}">
                           <a14:useLocalDpi xmlns:a14="http://schemas.microsoft.com/office/drawing/2010/main" val="0"/>
@@ -6707,7 +6880,7 @@
           <w:rStyle w:val="Odwoanieintensywne"/>
           <w:noProof/>
         </w:rPr>
-        <w:t>6</w:t>
+        <w:t>7</w:t>
       </w:r>
       <w:r>
         <w:rPr>
@@ -6739,7 +6912,6 @@
         <w:rPr>
           <w:noProof/>
         </w:rPr>
-        <w:lastRenderedPageBreak/>
         <w:drawing>
           <wp:inline distT="0" distB="0" distL="0" distR="0" wp14:anchorId="414FA145" wp14:editId="72B4679D">
             <wp:extent cx="5379522" cy="3461657"/>
@@ -6756,7 +6928,7 @@
                     <pic:cNvPicPr/>
                   </pic:nvPicPr>
                   <pic:blipFill>
-                    <a:blip r:embed="rId20"/>
+                    <a:blip r:embed="rId21"/>
                     <a:stretch>
                       <a:fillRect/>
                     </a:stretch>
@@ -6820,7 +6992,7 @@
           <w:rStyle w:val="Odwoanieintensywne"/>
           <w:noProof/>
         </w:rPr>
-        <w:t>7</w:t>
+        <w:t>8</w:t>
       </w:r>
       <w:r>
         <w:rPr>
@@ -6859,8 +7031,9 @@
         <w:rPr>
           <w:noProof/>
         </w:rPr>
+        <w:lastRenderedPageBreak/>
         <w:drawing>
-          <wp:inline distT="0" distB="0" distL="0" distR="0" wp14:anchorId="47BEB91E" wp14:editId="02784A79">
+          <wp:inline distT="0" distB="0" distL="0" distR="0" wp14:anchorId="47BEB91E" wp14:editId="66478B5E">
             <wp:extent cx="5572125" cy="2724742"/>
             <wp:effectExtent l="0" t="0" r="0" b="0"/>
             <wp:docPr id="26" name="Obraz 26"/>
@@ -6875,7 +7048,7 @@
                     <pic:cNvPicPr/>
                   </pic:nvPicPr>
                   <pic:blipFill>
-                    <a:blip r:embed="rId21">
+                    <a:blip r:embed="rId22">
                       <a:extLst>
                         <a:ext uri="{28A0092B-C50C-407E-A947-70E740481C1C}">
                           <a14:useLocalDpi xmlns:a14="http://schemas.microsoft.com/office/drawing/2010/main" val="0"/>
@@ -6897,9 +7070,7 @@
                     <a:ln>
                       <a:noFill/>
                     </a:ln>
-                    <a:effectLst>
-                      <a:softEdge rad="112500"/>
-                    </a:effectLst>
+                    <a:effectLst/>
                   </pic:spPr>
                 </pic:pic>
               </a:graphicData>
@@ -6937,7 +7108,7 @@
           <w:rStyle w:val="Odwoanieintensywne"/>
           <w:noProof/>
         </w:rPr>
-        <w:t>8</w:t>
+        <w:t>9</w:t>
       </w:r>
       <w:r>
         <w:rPr>
@@ -6969,7 +7140,6 @@
         </w:rPr>
       </w:pPr>
       <w:r>
-        <w:lastRenderedPageBreak/>
         <w:fldChar w:fldCharType="begin"/>
       </w:r>
       <w:r>
@@ -7083,7 +7253,7 @@
           <w:rStyle w:val="Odwoanieintensywne"/>
           <w:noProof/>
         </w:rPr>
-        <w:t>9</w:t>
+        <w:t>10</w:t>
       </w:r>
       <w:r>
         <w:rPr>
@@ -7142,6 +7312,7 @@
         <w:pStyle w:val="Nagwek4"/>
       </w:pPr>
       <w:r>
+        <w:lastRenderedPageBreak/>
         <w:t>Rejestracja</w:t>
       </w:r>
     </w:p>
@@ -7572,7 +7743,6 @@
               </w:numPr>
             </w:pPr>
             <w:r>
-              <w:lastRenderedPageBreak/>
               <w:t>Na podany adres mailowy przychodzi wiadomość z linkiem potwierdzającym rejestrację</w:t>
             </w:r>
           </w:p>
@@ -7621,7 +7791,6 @@
               <w:pStyle w:val="Opis"/>
             </w:pPr>
             <w:r>
-              <w:lastRenderedPageBreak/>
               <w:t>Alternatywne przepływy zdarzeń:</w:t>
             </w:r>
           </w:p>
@@ -8098,6 +8267,7 @@
               </w:numPr>
             </w:pPr>
             <w:r>
+              <w:lastRenderedPageBreak/>
               <w:t xml:space="preserve">Po </w:t>
             </w:r>
             <w:r>
@@ -8131,6 +8301,7 @@
               <w:pStyle w:val="Opis"/>
             </w:pPr>
             <w:r>
+              <w:lastRenderedPageBreak/>
               <w:t>Alternatywne przepływy zdarzeń:</w:t>
             </w:r>
           </w:p>
@@ -8467,7 +8638,6 @@
               <w:pStyle w:val="Opis"/>
             </w:pPr>
             <w:r>
-              <w:lastRenderedPageBreak/>
               <w:t>Krótki opis:</w:t>
             </w:r>
           </w:p>
@@ -8827,6 +8997,7 @@
         <w:pStyle w:val="Legenda"/>
       </w:pPr>
       <w:r>
+        <w:lastRenderedPageBreak/>
         <w:t xml:space="preserve">Tabela </w:t>
       </w:r>
       <w:r>
@@ -9256,7 +9427,6 @@
               </w:numPr>
             </w:pPr>
             <w:r>
-              <w:lastRenderedPageBreak/>
               <w:t>Akceptuje wprowadzone dane poprzez wybranie opcji „Edytuj i Zapisz”</w:t>
             </w:r>
           </w:p>
@@ -9299,7 +9469,6 @@
               <w:pStyle w:val="Opis"/>
             </w:pPr>
             <w:r>
-              <w:lastRenderedPageBreak/>
               <w:t>Alternatywne przepływy zdarzeń:</w:t>
             </w:r>
           </w:p>
@@ -9364,12 +9533,16 @@
       <w:pPr>
         <w:pStyle w:val="Legenda"/>
         <w:rPr>
+          <w:b w:val="0"/>
+          <w:bCs w:val="0"/>
           <w:color w:val="4472C4" w:themeColor="accent1"/>
         </w:rPr>
       </w:pPr>
       <w:r>
         <w:rPr>
           <w:rStyle w:val="Odwoanieintensywne"/>
+          <w:b/>
+          <w:bCs/>
           <w:i/>
           <w:iCs w:val="0"/>
         </w:rPr>
@@ -9378,6 +9551,8 @@
       <w:r>
         <w:rPr>
           <w:rStyle w:val="Odwoanieintensywne"/>
+          <w:b/>
+          <w:bCs/>
           <w:i/>
           <w:iCs w:val="0"/>
         </w:rPr>
@@ -9386,6 +9561,8 @@
       <w:r>
         <w:rPr>
           <w:rStyle w:val="Odwoanieintensywne"/>
+          <w:b/>
+          <w:bCs/>
           <w:i/>
           <w:iCs w:val="0"/>
         </w:rPr>
@@ -9394,6 +9571,8 @@
       <w:r>
         <w:rPr>
           <w:rStyle w:val="Odwoanieintensywne"/>
+          <w:b/>
+          <w:bCs/>
           <w:i/>
           <w:iCs w:val="0"/>
         </w:rPr>
@@ -9402,6 +9581,8 @@
       <w:r>
         <w:rPr>
           <w:rStyle w:val="Odwoanieintensywne"/>
+          <w:b/>
+          <w:bCs/>
           <w:i/>
           <w:iCs w:val="0"/>
           <w:noProof/>
@@ -9411,6 +9592,8 @@
       <w:r>
         <w:rPr>
           <w:rStyle w:val="Odwoanieintensywne"/>
+          <w:b/>
+          <w:bCs/>
           <w:i/>
           <w:iCs w:val="0"/>
         </w:rPr>
@@ -9419,6 +9602,8 @@
       <w:r>
         <w:rPr>
           <w:rStyle w:val="Odwoanieintensywne"/>
+          <w:b/>
+          <w:bCs/>
           <w:i/>
           <w:iCs w:val="0"/>
         </w:rPr>
@@ -9734,6 +9919,7 @@
               </w:numPr>
             </w:pPr>
             <w:r>
+              <w:lastRenderedPageBreak/>
               <w:t>Wyszukaj</w:t>
             </w:r>
             <w:r>
@@ -9812,6 +9998,7 @@
               <w:pStyle w:val="Opis"/>
             </w:pPr>
             <w:r>
+              <w:lastRenderedPageBreak/>
               <w:t>Alternatywne przepływy zdarzeń:</w:t>
             </w:r>
           </w:p>
@@ -10182,7 +10369,6 @@
               <w:pStyle w:val="Opis"/>
             </w:pPr>
             <w:r>
-              <w:lastRenderedPageBreak/>
               <w:t>Warunki końcowe:</w:t>
             </w:r>
           </w:p>
@@ -10485,9 +10671,18 @@
     </w:p>
     <w:p>
       <w:pPr>
+        <w:ind w:firstLine="0"/>
+      </w:pPr>
+      <w:r>
+        <w:br w:type="page"/>
+      </w:r>
+    </w:p>
+    <w:p>
+      <w:pPr>
         <w:pStyle w:val="Nagwek4"/>
       </w:pPr>
       <w:r>
+        <w:lastRenderedPageBreak/>
         <w:t>Modyfikuj spersonalizowane ćwiczenie</w:t>
       </w:r>
     </w:p>
@@ -10954,7 +11149,6 @@
               </w:numPr>
             </w:pPr>
             <w:r>
-              <w:lastRenderedPageBreak/>
               <w:t>Wybierz ć</w:t>
             </w:r>
             <w:r>
@@ -11048,7 +11242,6 @@
               <w:pStyle w:val="Opis"/>
             </w:pPr>
             <w:r>
-              <w:lastRenderedPageBreak/>
               <w:t>Alternatywne przepływy zdarzeń:</w:t>
             </w:r>
           </w:p>
@@ -11122,12 +11315,16 @@
       <w:pPr>
         <w:pStyle w:val="Legenda"/>
         <w:rPr>
+          <w:b w:val="0"/>
+          <w:bCs w:val="0"/>
           <w:color w:val="4472C4" w:themeColor="accent1"/>
         </w:rPr>
       </w:pPr>
       <w:r>
         <w:rPr>
           <w:rStyle w:val="Odwoanieintensywne"/>
+          <w:b/>
+          <w:bCs/>
           <w:i/>
           <w:iCs w:val="0"/>
         </w:rPr>
@@ -11136,6 +11333,8 @@
       <w:r>
         <w:rPr>
           <w:rStyle w:val="Odwoanieintensywne"/>
+          <w:b/>
+          <w:bCs/>
           <w:i/>
           <w:iCs w:val="0"/>
         </w:rPr>
@@ -11144,6 +11343,8 @@
       <w:r>
         <w:rPr>
           <w:rStyle w:val="Odwoanieintensywne"/>
+          <w:b/>
+          <w:bCs/>
           <w:i/>
           <w:iCs w:val="0"/>
         </w:rPr>
@@ -11152,6 +11353,8 @@
       <w:r>
         <w:rPr>
           <w:rStyle w:val="Odwoanieintensywne"/>
+          <w:b/>
+          <w:bCs/>
           <w:i/>
           <w:iCs w:val="0"/>
         </w:rPr>
@@ -11160,6 +11363,8 @@
       <w:r>
         <w:rPr>
           <w:rStyle w:val="Odwoanieintensywne"/>
+          <w:b/>
+          <w:bCs/>
           <w:i/>
           <w:iCs w:val="0"/>
           <w:noProof/>
@@ -11169,6 +11374,8 @@
       <w:r>
         <w:rPr>
           <w:rStyle w:val="Odwoanieintensywne"/>
+          <w:b/>
+          <w:bCs/>
           <w:i/>
           <w:iCs w:val="0"/>
         </w:rPr>
@@ -11177,6 +11384,8 @@
       <w:r>
         <w:rPr>
           <w:rStyle w:val="Odwoanieintensywne"/>
+          <w:b/>
+          <w:bCs/>
           <w:i/>
           <w:iCs w:val="0"/>
         </w:rPr>
@@ -11321,6 +11530,7 @@
               <w:pStyle w:val="Opis"/>
             </w:pPr>
             <w:r>
+              <w:lastRenderedPageBreak/>
               <w:t>Aktorzy:</w:t>
             </w:r>
           </w:p>
@@ -11751,7 +11961,6 @@
               <w:pStyle w:val="Opis"/>
             </w:pPr>
             <w:r>
-              <w:lastRenderedPageBreak/>
               <w:t>Numer:</w:t>
             </w:r>
           </w:p>
@@ -12160,6 +12369,7 @@
               <w:pStyle w:val="Opis"/>
             </w:pPr>
             <w:r>
+              <w:lastRenderedPageBreak/>
               <w:t>Notatki i kwestie:</w:t>
             </w:r>
           </w:p>
@@ -12637,7 +12847,6 @@
               </w:numPr>
             </w:pPr>
             <w:r>
-              <w:lastRenderedPageBreak/>
               <w:t>Opis</w:t>
             </w:r>
           </w:p>
@@ -12692,7 +12901,6 @@
               <w:pStyle w:val="Opis"/>
             </w:pPr>
             <w:r>
-              <w:lastRenderedPageBreak/>
               <w:t>Alternatywne przepływy zdarzeń:</w:t>
             </w:r>
           </w:p>
@@ -12766,12 +12974,16 @@
       <w:pPr>
         <w:pStyle w:val="Legenda"/>
         <w:rPr>
+          <w:b w:val="0"/>
+          <w:bCs w:val="0"/>
           <w:color w:val="4472C4" w:themeColor="accent1"/>
         </w:rPr>
       </w:pPr>
       <w:r>
         <w:rPr>
           <w:rStyle w:val="Odwoanieintensywne"/>
+          <w:b/>
+          <w:bCs/>
           <w:i/>
           <w:iCs w:val="0"/>
         </w:rPr>
@@ -12780,6 +12992,8 @@
       <w:r>
         <w:rPr>
           <w:rStyle w:val="Odwoanieintensywne"/>
+          <w:b/>
+          <w:bCs/>
           <w:i/>
           <w:iCs w:val="0"/>
         </w:rPr>
@@ -12788,6 +13002,8 @@
       <w:r>
         <w:rPr>
           <w:rStyle w:val="Odwoanieintensywne"/>
+          <w:b/>
+          <w:bCs/>
           <w:i/>
           <w:iCs w:val="0"/>
         </w:rPr>
@@ -12796,6 +13012,8 @@
       <w:r>
         <w:rPr>
           <w:rStyle w:val="Odwoanieintensywne"/>
+          <w:b/>
+          <w:bCs/>
           <w:i/>
           <w:iCs w:val="0"/>
         </w:rPr>
@@ -12804,6 +13022,8 @@
       <w:r>
         <w:rPr>
           <w:rStyle w:val="Odwoanieintensywne"/>
+          <w:b/>
+          <w:bCs/>
           <w:i/>
           <w:iCs w:val="0"/>
           <w:noProof/>
@@ -12813,6 +13033,8 @@
       <w:r>
         <w:rPr>
           <w:rStyle w:val="Odwoanieintensywne"/>
+          <w:b/>
+          <w:bCs/>
           <w:i/>
           <w:iCs w:val="0"/>
         </w:rPr>
@@ -12821,6 +13043,8 @@
       <w:r>
         <w:rPr>
           <w:rStyle w:val="Odwoanieintensywne"/>
+          <w:b/>
+          <w:bCs/>
           <w:i/>
           <w:iCs w:val="0"/>
         </w:rPr>
@@ -13049,6 +13273,7 @@
               <w:pStyle w:val="Opis"/>
             </w:pPr>
             <w:r>
+              <w:lastRenderedPageBreak/>
               <w:t>Warunki końcowe:</w:t>
             </w:r>
           </w:p>
@@ -13272,6 +13497,8 @@
         <w:pStyle w:val="Legenda"/>
         <w:rPr>
           <w:rStyle w:val="Odwoanieintensywne"/>
+          <w:b/>
+          <w:bCs/>
           <w:i/>
           <w:iCs w:val="0"/>
         </w:rPr>
@@ -13279,6 +13506,8 @@
       <w:r>
         <w:rPr>
           <w:rStyle w:val="Odwoanieintensywne"/>
+          <w:b/>
+          <w:bCs/>
           <w:i/>
           <w:iCs w:val="0"/>
         </w:rPr>
@@ -13287,6 +13516,8 @@
       <w:r>
         <w:rPr>
           <w:rStyle w:val="Odwoanieintensywne"/>
+          <w:b/>
+          <w:bCs/>
           <w:i/>
           <w:iCs w:val="0"/>
         </w:rPr>
@@ -13295,6 +13526,8 @@
       <w:r>
         <w:rPr>
           <w:rStyle w:val="Odwoanieintensywne"/>
+          <w:b/>
+          <w:bCs/>
           <w:i/>
           <w:iCs w:val="0"/>
         </w:rPr>
@@ -13303,6 +13536,8 @@
       <w:r>
         <w:rPr>
           <w:rStyle w:val="Odwoanieintensywne"/>
+          <w:b/>
+          <w:bCs/>
           <w:i/>
           <w:iCs w:val="0"/>
         </w:rPr>
@@ -13311,6 +13546,8 @@
       <w:r>
         <w:rPr>
           <w:rStyle w:val="Odwoanieintensywne"/>
+          <w:b/>
+          <w:bCs/>
           <w:i/>
           <w:iCs w:val="0"/>
           <w:noProof/>
@@ -13320,6 +13557,8 @@
       <w:r>
         <w:rPr>
           <w:rStyle w:val="Odwoanieintensywne"/>
+          <w:b/>
+          <w:bCs/>
           <w:i/>
           <w:iCs w:val="0"/>
         </w:rPr>
@@ -13328,6 +13567,8 @@
       <w:r>
         <w:rPr>
           <w:rStyle w:val="Odwoanieintensywne"/>
+          <w:b/>
+          <w:bCs/>
           <w:i/>
           <w:iCs w:val="0"/>
         </w:rPr>
@@ -13506,7 +13747,6 @@
               <w:pStyle w:val="Opis"/>
             </w:pPr>
             <w:r>
-              <w:lastRenderedPageBreak/>
               <w:t>Krótki opis:</w:t>
             </w:r>
           </w:p>
@@ -13912,6 +14152,8 @@
         <w:pStyle w:val="Legenda"/>
         <w:rPr>
           <w:rStyle w:val="Odwoanieintensywne"/>
+          <w:b/>
+          <w:bCs/>
           <w:i/>
           <w:iCs w:val="0"/>
         </w:rPr>
@@ -13919,6 +14161,8 @@
       <w:r>
         <w:rPr>
           <w:rStyle w:val="Odwoanieintensywne"/>
+          <w:b/>
+          <w:bCs/>
           <w:i/>
           <w:iCs w:val="0"/>
         </w:rPr>
@@ -13927,6 +14171,8 @@
       <w:r>
         <w:rPr>
           <w:rStyle w:val="Odwoanieintensywne"/>
+          <w:b/>
+          <w:bCs/>
           <w:i/>
           <w:iCs w:val="0"/>
         </w:rPr>
@@ -13935,6 +14181,8 @@
       <w:r>
         <w:rPr>
           <w:rStyle w:val="Odwoanieintensywne"/>
+          <w:b/>
+          <w:bCs/>
           <w:i/>
           <w:iCs w:val="0"/>
         </w:rPr>
@@ -13943,6 +14191,8 @@
       <w:r>
         <w:rPr>
           <w:rStyle w:val="Odwoanieintensywne"/>
+          <w:b/>
+          <w:bCs/>
           <w:i/>
           <w:iCs w:val="0"/>
         </w:rPr>
@@ -13951,6 +14201,8 @@
       <w:r>
         <w:rPr>
           <w:rStyle w:val="Odwoanieintensywne"/>
+          <w:b/>
+          <w:bCs/>
           <w:i/>
           <w:iCs w:val="0"/>
           <w:noProof/>
@@ -13960,6 +14212,8 @@
       <w:r>
         <w:rPr>
           <w:rStyle w:val="Odwoanieintensywne"/>
+          <w:b/>
+          <w:bCs/>
           <w:i/>
           <w:iCs w:val="0"/>
         </w:rPr>
@@ -13968,6 +14222,8 @@
       <w:r>
         <w:rPr>
           <w:rStyle w:val="Odwoanieintensywne"/>
+          <w:b/>
+          <w:bCs/>
           <w:i/>
           <w:iCs w:val="0"/>
         </w:rPr>
@@ -14525,6 +14781,8 @@
         <w:pStyle w:val="Legenda"/>
         <w:rPr>
           <w:rStyle w:val="Odwoanieintensywne"/>
+          <w:b/>
+          <w:bCs/>
           <w:i/>
           <w:iCs w:val="0"/>
         </w:rPr>
@@ -14532,6 +14790,8 @@
       <w:r>
         <w:rPr>
           <w:rStyle w:val="Odwoanieintensywne"/>
+          <w:b/>
+          <w:bCs/>
           <w:i/>
           <w:iCs w:val="0"/>
         </w:rPr>
@@ -14540,6 +14800,8 @@
       <w:r>
         <w:rPr>
           <w:rStyle w:val="Odwoanieintensywne"/>
+          <w:b/>
+          <w:bCs/>
           <w:i/>
           <w:iCs w:val="0"/>
         </w:rPr>
@@ -14548,6 +14810,8 @@
       <w:r>
         <w:rPr>
           <w:rStyle w:val="Odwoanieintensywne"/>
+          <w:b/>
+          <w:bCs/>
           <w:i/>
           <w:iCs w:val="0"/>
         </w:rPr>
@@ -14556,6 +14820,8 @@
       <w:r>
         <w:rPr>
           <w:rStyle w:val="Odwoanieintensywne"/>
+          <w:b/>
+          <w:bCs/>
           <w:i/>
           <w:iCs w:val="0"/>
         </w:rPr>
@@ -14564,6 +14830,8 @@
       <w:r>
         <w:rPr>
           <w:rStyle w:val="Odwoanieintensywne"/>
+          <w:b/>
+          <w:bCs/>
           <w:i/>
           <w:iCs w:val="0"/>
           <w:noProof/>
@@ -14573,6 +14841,8 @@
       <w:r>
         <w:rPr>
           <w:rStyle w:val="Odwoanieintensywne"/>
+          <w:b/>
+          <w:bCs/>
           <w:i/>
           <w:iCs w:val="0"/>
         </w:rPr>
@@ -14581,6 +14851,8 @@
       <w:r>
         <w:rPr>
           <w:rStyle w:val="Odwoanieintensywne"/>
+          <w:b/>
+          <w:bCs/>
           <w:i/>
           <w:iCs w:val="0"/>
         </w:rPr>
@@ -15083,6 +15355,8 @@
         <w:pStyle w:val="Legenda"/>
         <w:rPr>
           <w:rStyle w:val="Odwoanieintensywne"/>
+          <w:b/>
+          <w:bCs/>
           <w:i/>
           <w:iCs w:val="0"/>
         </w:rPr>
@@ -15090,6 +15364,8 @@
       <w:r>
         <w:rPr>
           <w:rStyle w:val="Odwoanieintensywne"/>
+          <w:b/>
+          <w:bCs/>
           <w:i/>
           <w:iCs w:val="0"/>
         </w:rPr>
@@ -15098,6 +15374,8 @@
       <w:r>
         <w:rPr>
           <w:rStyle w:val="Odwoanieintensywne"/>
+          <w:b/>
+          <w:bCs/>
           <w:i/>
           <w:iCs w:val="0"/>
         </w:rPr>
@@ -15106,6 +15384,8 @@
       <w:r>
         <w:rPr>
           <w:rStyle w:val="Odwoanieintensywne"/>
+          <w:b/>
+          <w:bCs/>
           <w:i/>
           <w:iCs w:val="0"/>
         </w:rPr>
@@ -15114,6 +15394,8 @@
       <w:r>
         <w:rPr>
           <w:rStyle w:val="Odwoanieintensywne"/>
+          <w:b/>
+          <w:bCs/>
           <w:i/>
           <w:iCs w:val="0"/>
         </w:rPr>
@@ -15122,6 +15404,8 @@
       <w:r>
         <w:rPr>
           <w:rStyle w:val="Odwoanieintensywne"/>
+          <w:b/>
+          <w:bCs/>
           <w:i/>
           <w:iCs w:val="0"/>
           <w:noProof/>
@@ -15131,6 +15415,8 @@
       <w:r>
         <w:rPr>
           <w:rStyle w:val="Odwoanieintensywne"/>
+          <w:b/>
+          <w:bCs/>
           <w:i/>
           <w:iCs w:val="0"/>
         </w:rPr>
@@ -15139,6 +15425,8 @@
       <w:r>
         <w:rPr>
           <w:rStyle w:val="Odwoanieintensywne"/>
+          <w:b/>
+          <w:bCs/>
           <w:i/>
           <w:iCs w:val="0"/>
         </w:rPr>
@@ -15580,9 +15868,18 @@
     <w:p/>
     <w:p>
       <w:pPr>
+        <w:ind w:firstLine="0"/>
+      </w:pPr>
+      <w:r>
+        <w:br w:type="page"/>
+      </w:r>
+    </w:p>
+    <w:p>
+      <w:pPr>
         <w:pStyle w:val="Nagwek4"/>
       </w:pPr>
       <w:r>
+        <w:lastRenderedPageBreak/>
         <w:t>Modyfikowanie komentarza</w:t>
       </w:r>
     </w:p>
@@ -15591,6 +15888,8 @@
         <w:pStyle w:val="Legenda"/>
         <w:rPr>
           <w:rStyle w:val="Odwoanieintensywne"/>
+          <w:b/>
+          <w:bCs/>
           <w:i/>
           <w:iCs w:val="0"/>
         </w:rPr>
@@ -15598,6 +15897,8 @@
       <w:r>
         <w:rPr>
           <w:rStyle w:val="Odwoanieintensywne"/>
+          <w:b/>
+          <w:bCs/>
           <w:i/>
           <w:iCs w:val="0"/>
         </w:rPr>
@@ -15606,6 +15907,8 @@
       <w:r>
         <w:rPr>
           <w:rStyle w:val="Odwoanieintensywne"/>
+          <w:b/>
+          <w:bCs/>
           <w:i/>
           <w:iCs w:val="0"/>
         </w:rPr>
@@ -15614,6 +15917,8 @@
       <w:r>
         <w:rPr>
           <w:rStyle w:val="Odwoanieintensywne"/>
+          <w:b/>
+          <w:bCs/>
           <w:i/>
           <w:iCs w:val="0"/>
         </w:rPr>
@@ -15622,6 +15927,8 @@
       <w:r>
         <w:rPr>
           <w:rStyle w:val="Odwoanieintensywne"/>
+          <w:b/>
+          <w:bCs/>
           <w:i/>
           <w:iCs w:val="0"/>
         </w:rPr>
@@ -15630,6 +15937,8 @@
       <w:r>
         <w:rPr>
           <w:rStyle w:val="Odwoanieintensywne"/>
+          <w:b/>
+          <w:bCs/>
           <w:i/>
           <w:iCs w:val="0"/>
           <w:noProof/>
@@ -15639,6 +15948,8 @@
       <w:r>
         <w:rPr>
           <w:rStyle w:val="Odwoanieintensywne"/>
+          <w:b/>
+          <w:bCs/>
           <w:i/>
           <w:iCs w:val="0"/>
         </w:rPr>
@@ -15647,6 +15958,8 @@
       <w:r>
         <w:rPr>
           <w:rStyle w:val="Odwoanieintensywne"/>
+          <w:b/>
+          <w:bCs/>
           <w:i/>
           <w:iCs w:val="0"/>
         </w:rPr>
@@ -15763,7 +16076,6 @@
               <w:pStyle w:val="Opis"/>
             </w:pPr>
             <w:r>
-              <w:lastRenderedPageBreak/>
               <w:t>Typ przypadku użycia:</w:t>
             </w:r>
           </w:p>
@@ -16122,8 +16434,8 @@
           <w:tab w:val="left" w:pos="4125"/>
         </w:tabs>
         <w:sectPr>
-          <w:headerReference w:type="default" r:id="rId22"/>
-          <w:footerReference w:type="default" r:id="rId23"/>
+          <w:headerReference w:type="default" r:id="rId23"/>
+          <w:footerReference w:type="default" r:id="rId24"/>
           <w:pgSz w:w="12240" w:h="15840" w:code="1"/>
           <w:pgMar w:top="1134" w:right="1134" w:bottom="1134" w:left="1701" w:header="0" w:footer="680" w:gutter="0"/>
           <w:cols w:space="720"/>
@@ -16151,8 +16463,13 @@
         <w:pStyle w:val="Nagwek4"/>
       </w:pPr>
       <w:r>
-        <w:t>Wyświetlanie wszystkich treningów - Frontend</w:t>
-      </w:r>
+        <w:t xml:space="preserve">Wyświetlanie wszystkich treningów - </w:t>
+      </w:r>
+      <w:proofErr w:type="spellStart"/>
+      <w:r>
+        <w:t>Frontend</w:t>
+      </w:r>
+      <w:proofErr w:type="spellEnd"/>
     </w:p>
     <w:p>
       <w:pPr>
@@ -16188,7 +16505,7 @@
                     <pic:cNvPicPr/>
                   </pic:nvPicPr>
                   <pic:blipFill>
-                    <a:blip r:embed="rId24">
+                    <a:blip r:embed="rId25">
                       <a:extLst>
                         <a:ext uri="{28A0092B-C50C-407E-A947-70E740481C1C}">
                           <a14:useLocalDpi xmlns:a14="http://schemas.microsoft.com/office/drawing/2010/main" val="0"/>
@@ -16257,7 +16574,7 @@
           <w:rStyle w:val="Odwoanieintensywne"/>
           <w:noProof/>
         </w:rPr>
-        <w:t>10</w:t>
+        <w:t>11</w:t>
       </w:r>
       <w:r>
         <w:rPr>
@@ -16269,8 +16586,16 @@
         <w:rPr>
           <w:rStyle w:val="Odwoanieintensywne"/>
         </w:rPr>
-        <w:t xml:space="preserve"> Diagram Sekwencji; Wyświetl wszystkie trening – Angular</w:t>
-      </w:r>
+        <w:t xml:space="preserve"> Diagram Sekwencji; Wyświetl wszystkie trening – </w:t>
+      </w:r>
+      <w:proofErr w:type="spellStart"/>
+      <w:r>
+        <w:rPr>
+          <w:rStyle w:val="Odwoanieintensywne"/>
+        </w:rPr>
+        <w:t>Angular</w:t>
+      </w:r>
+      <w:proofErr w:type="spellEnd"/>
     </w:p>
     <w:p>
       <w:pPr>
@@ -16278,19 +16603,6 @@
       </w:pPr>
       <w:r>
         <w:t>źródło: opracowanie własne</w:t>
-      </w:r>
-    </w:p>
-    <w:p>
-      <w:pPr>
-        <w:rPr>
-          <w:color w:val="FF0000"/>
-        </w:rPr>
-      </w:pPr>
-      <w:r>
-        <w:rPr>
-          <w:color w:val="FF0000"/>
-        </w:rPr>
-        <w:t>na stronie 9 nie ma takiego przypadku</w:t>
       </w:r>
     </w:p>
     <w:p>
@@ -16305,9 +16617,14 @@
       <w:bookmarkStart w:id="75" w:name="_Toc65478200"/>
       <w:r>
         <w:lastRenderedPageBreak/>
-        <w:t>2.6.2.2 Wyświetlanie wszystkich treningów – Backend</w:t>
+        <w:t xml:space="preserve">2.6.2.2 Wyświetlanie wszystkich treningów – </w:t>
+      </w:r>
+      <w:proofErr w:type="spellStart"/>
+      <w:r>
+        <w:t>Backend</w:t>
       </w:r>
       <w:bookmarkEnd w:id="75"/>
+      <w:proofErr w:type="spellEnd"/>
     </w:p>
     <w:p>
       <w:pPr>
@@ -16333,7 +16650,7 @@
                     <pic:cNvPicPr/>
                   </pic:nvPicPr>
                   <pic:blipFill>
-                    <a:blip r:embed="rId25">
+                    <a:blip r:embed="rId26">
                       <a:extLst>
                         <a:ext uri="{28A0092B-C50C-407E-A947-70E740481C1C}">
                           <a14:useLocalDpi xmlns:a14="http://schemas.microsoft.com/office/drawing/2010/main" val="0"/>
@@ -16402,7 +16719,7 @@
           <w:rStyle w:val="Odwoanieintensywne"/>
           <w:noProof/>
         </w:rPr>
-        <w:t>11</w:t>
+        <w:t>12</w:t>
       </w:r>
       <w:r>
         <w:rPr>
@@ -16427,41 +16744,6 @@
           <w:rStyle w:val="Odwoanieintensywne"/>
         </w:rPr>
         <w:t xml:space="preserve"> Spring</w:t>
-      </w:r>
-    </w:p>
-    <w:p>
-      <w:pPr>
-        <w:pStyle w:val="Legenda"/>
-        <w:rPr>
-          <w:rStyle w:val="Odwoanieintensywne"/>
-        </w:rPr>
-      </w:pPr>
-      <w:r>
-        <w:t xml:space="preserve">Diagram </w:t>
-      </w:r>
-      <w:r>
-        <w:fldChar w:fldCharType="begin"/>
-      </w:r>
-      <w:r>
-        <w:instrText xml:space="preserve"> SEQ Diagram \* ARABIC </w:instrText>
-      </w:r>
-      <w:r>
-        <w:fldChar w:fldCharType="separate"/>
-      </w:r>
-      <w:r>
-        <w:rPr>
-          <w:noProof/>
-        </w:rPr>
-        <w:t>12</w:t>
-      </w:r>
-      <w:r>
-        <w:rPr>
-          <w:noProof/>
-        </w:rPr>
-        <w:fldChar w:fldCharType="end"/>
-      </w:r>
-      <w:r>
-        <w:t xml:space="preserve"> Diagram Sekwencji: Wyświetl wszystkie treningi - Spring</w:t>
       </w:r>
     </w:p>
     <w:p>
@@ -16488,7 +16770,7 @@
       <w:pPr>
         <w:pStyle w:val="Nagwek2"/>
         <w:sectPr>
-          <w:headerReference w:type="default" r:id="rId26"/>
+          <w:headerReference w:type="default" r:id="rId27"/>
           <w:pgSz w:w="15840" w:h="12240" w:orient="landscape" w:code="1"/>
           <w:pgMar w:top="1701" w:right="1134" w:bottom="1134" w:left="1134" w:header="0" w:footer="680" w:gutter="0"/>
           <w:cols w:space="720"/>
@@ -16539,7 +16821,7 @@
                     <pic:cNvPicPr/>
                   </pic:nvPicPr>
                   <pic:blipFill>
-                    <a:blip r:embed="rId27">
+                    <a:blip r:embed="rId28">
                       <a:extLst>
                         <a:ext uri="{28A0092B-C50C-407E-A947-70E740481C1C}">
                           <a14:useLocalDpi xmlns:a14="http://schemas.microsoft.com/office/drawing/2010/main" val="0"/>
@@ -16577,6 +16859,7 @@
         <w:pStyle w:val="Legenda"/>
         <w:rPr>
           <w:rStyle w:val="Odwoanieintensywne"/>
+          <w:color w:val="000000" w:themeColor="text1"/>
         </w:rPr>
       </w:pPr>
       <w:r>
@@ -16606,8 +16889,9 @@
       <w:r>
         <w:rPr>
           <w:rStyle w:val="Odwoanieintensywne"/>
-        </w:rPr>
-        <w:t>13</w:t>
+          <w:noProof/>
+        </w:rPr>
+        <w:t>14</w:t>
       </w:r>
       <w:r>
         <w:rPr>
@@ -16630,9 +16914,9 @@
       <w:r>
         <w:rPr>
           <w:rStyle w:val="Odwoanieintensywne"/>
-          <w:color w:val="FF0000"/>
-        </w:rPr>
-        <w:t>jaki? przypadek uzycia nazwa</w:t>
+          <w:color w:val="000000" w:themeColor="text1"/>
+        </w:rPr>
+        <w:t>PU1, PU2, PU3, PU4, PU5</w:t>
       </w:r>
     </w:p>
     <w:p>
@@ -16641,20 +16925,6 @@
       </w:pPr>
       <w:r>
         <w:t>źródło: opracowanie własne</w:t>
-      </w:r>
-    </w:p>
-    <w:p>
-      <w:pPr>
-        <w:pStyle w:val="Opis"/>
-        <w:rPr>
-          <w:color w:val="FF0000"/>
-        </w:rPr>
-      </w:pPr>
-      <w:r>
-        <w:rPr>
-          <w:color w:val="FF0000"/>
-        </w:rPr>
-        <w:t>CZEGO?</w:t>
       </w:r>
     </w:p>
     <w:p>
@@ -16725,7 +16995,7 @@
                     <pic:cNvPicPr/>
                   </pic:nvPicPr>
                   <pic:blipFill rotWithShape="1">
-                    <a:blip r:embed="rId28">
+                    <a:blip r:embed="rId29">
                       <a:extLst>
                         <a:ext uri="{28A0092B-C50C-407E-A947-70E740481C1C}">
                           <a14:useLocalDpi xmlns:a14="http://schemas.microsoft.com/office/drawing/2010/main" val="0"/>
@@ -16798,7 +17068,7 @@
           <w:rStyle w:val="Odwoanieintensywne"/>
           <w:noProof/>
         </w:rPr>
-        <w:t>14</w:t>
+        <w:t>15</w:t>
       </w:r>
       <w:r>
         <w:rPr>
@@ -16877,7 +17147,7 @@
                     <pic:cNvPicPr/>
                   </pic:nvPicPr>
                   <pic:blipFill rotWithShape="1">
-                    <a:blip r:embed="rId29">
+                    <a:blip r:embed="rId30">
                       <a:extLst>
                         <a:ext uri="{28A0092B-C50C-407E-A947-70E740481C1C}">
                           <a14:useLocalDpi xmlns:a14="http://schemas.microsoft.com/office/drawing/2010/main" val="0"/>
@@ -16962,7 +17232,7 @@
           <w:iCs w:val="0"/>
           <w:noProof/>
         </w:rPr>
-        <w:t>15</w:t>
+        <w:t>16</w:t>
       </w:r>
       <w:r>
         <w:rPr>
@@ -17014,26 +17284,26 @@
       <w:pPr>
         <w:pStyle w:val="MojNormalny"/>
         <w:rPr>
-          <w:rFonts w:cs="Times New Roman"/>
           <w:color w:val="202124"/>
           <w:shd w:val="clear" w:color="auto" w:fill="FFFFFF"/>
         </w:rPr>
       </w:pPr>
       <w:r>
-        <w:rPr>
-          <w:rFonts w:cs="Times New Roman"/>
-        </w:rPr>
         <w:t>Jako bazę danych wybrano</w:t>
       </w:r>
       <w:r>
-        <w:rPr>
-          <w:rFonts w:cs="Times New Roman"/>
-        </w:rPr>
-        <w:t xml:space="preserve"> oprogramowanie open-source MySQL działającą na licencji </w:t>
-      </w:r>
-      <w:r>
-        <w:rPr>
-          <w:rFonts w:cs="Times New Roman"/>
+        <w:t xml:space="preserve"> oprogramowanie open-</w:t>
+      </w:r>
+      <w:proofErr w:type="spellStart"/>
+      <w:r>
+        <w:t>source</w:t>
+      </w:r>
+      <w:proofErr w:type="spellEnd"/>
+      <w:r>
+        <w:t xml:space="preserve"> MySQL działającą na licencji </w:t>
+      </w:r>
+      <w:r>
+        <w:rPr>
           <w:color w:val="202124"/>
           <w:shd w:val="clear" w:color="auto" w:fill="FFFFFF"/>
         </w:rPr>
@@ -17044,60 +17314,171 @@
       <w:pPr>
         <w:pStyle w:val="MojNormalny"/>
         <w:rPr>
-          <w:rFonts w:cs="Times New Roman"/>
           <w:color w:val="202124"/>
           <w:shd w:val="clear" w:color="auto" w:fill="FFFFFF"/>
         </w:rPr>
       </w:pPr>
       <w:r>
         <w:rPr>
-          <w:rFonts w:cs="Times New Roman"/>
           <w:color w:val="202124"/>
           <w:shd w:val="clear" w:color="auto" w:fill="FFFFFF"/>
         </w:rPr>
-        <w:t>Logika biznesowa zapisująca dane do bazy danych napisana zostanie w Spring Framowork. Natomiast warstwa interfejsu użytkownika będzie napisan</w:t>
-      </w:r>
-      <w:r>
-        <w:rPr>
-          <w:rFonts w:cs="Times New Roman"/>
+        <w:t>Logika biznesowa zapisująca dane do bazy danych napisana zostanie w Spring</w:t>
+      </w:r>
+      <w:r>
+        <w:rPr>
           <w:color w:val="202124"/>
           <w:shd w:val="clear" w:color="auto" w:fill="FFFFFF"/>
         </w:rPr>
-        <w:t>a</w:t>
-      </w:r>
-      <w:r>
-        <w:rPr>
-          <w:rFonts w:cs="Times New Roman"/>
+        <w:t xml:space="preserve"> </w:t>
+      </w:r>
+      <w:proofErr w:type="spellStart"/>
+      <w:r>
+        <w:rPr>
           <w:color w:val="202124"/>
           <w:shd w:val="clear" w:color="auto" w:fill="FFFFFF"/>
         </w:rPr>
-        <w:t xml:space="preserve"> za pomocą Angular (web framework).</w:t>
-      </w:r>
-    </w:p>
-    <w:p>
-      <w:pPr>
-        <w:ind w:firstLine="0"/>
-        <w:rPr>
-          <w:rFonts w:ascii="Times New Roman" w:hAnsi="Times New Roman" w:cs="Times New Roman"/>
-          <w:color w:val="FF0000"/>
-          <w:sz w:val="24"/>
+        <w:t>Boot</w:t>
+      </w:r>
+      <w:proofErr w:type="spellEnd"/>
+      <w:r>
+        <w:rPr>
+          <w:color w:val="202124"/>
           <w:shd w:val="clear" w:color="auto" w:fill="FFFFFF"/>
         </w:rPr>
-      </w:pPr>
-      <w:r>
-        <w:rPr>
-          <w:rFonts w:cs="Times New Roman"/>
-          <w:color w:val="FF0000"/>
+        <w:t xml:space="preserve"> v2.3.4</w:t>
+      </w:r>
+      <w:r>
+        <w:rPr>
+          <w:color w:val="202124"/>
           <w:shd w:val="clear" w:color="auto" w:fill="FFFFFF"/>
         </w:rPr>
-        <w:t>POWÓD DLACZEGO?</w:t>
-      </w:r>
-      <w:r>
-        <w:rPr>
-          <w:rFonts w:cs="Times New Roman"/>
-          <w:color w:val="FF0000"/>
+        <w:t>. Natomiast warstwa interfejsu użytkownika będzie napisan</w:t>
+      </w:r>
+      <w:r>
+        <w:rPr>
+          <w:color w:val="202124"/>
           <w:shd w:val="clear" w:color="auto" w:fill="FFFFFF"/>
         </w:rPr>
+        <w:t>a</w:t>
+      </w:r>
+      <w:r>
+        <w:rPr>
+          <w:color w:val="202124"/>
+          <w:shd w:val="clear" w:color="auto" w:fill="FFFFFF"/>
+        </w:rPr>
+        <w:t xml:space="preserve"> za pomocą </w:t>
+      </w:r>
+      <w:proofErr w:type="spellStart"/>
+      <w:r>
+        <w:rPr>
+          <w:color w:val="202124"/>
+          <w:shd w:val="clear" w:color="auto" w:fill="FFFFFF"/>
+        </w:rPr>
+        <w:t>Angular</w:t>
+      </w:r>
+      <w:proofErr w:type="spellEnd"/>
+      <w:r>
+        <w:rPr>
+          <w:color w:val="202124"/>
+          <w:shd w:val="clear" w:color="auto" w:fill="FFFFFF"/>
+        </w:rPr>
+        <w:t xml:space="preserve"> v11.0.3</w:t>
+      </w:r>
+      <w:r>
+        <w:rPr>
+          <w:color w:val="202124"/>
+          <w:shd w:val="clear" w:color="auto" w:fill="FFFFFF"/>
+        </w:rPr>
+        <w:t xml:space="preserve"> </w:t>
+      </w:r>
+    </w:p>
+    <w:p>
+      <w:pPr>
+        <w:pStyle w:val="MojNormalny"/>
+      </w:pPr>
+      <w:r>
+        <w:t xml:space="preserve">Spring </w:t>
+      </w:r>
+      <w:proofErr w:type="spellStart"/>
+      <w:r>
+        <w:t>Boot</w:t>
+      </w:r>
+      <w:proofErr w:type="spellEnd"/>
+      <w:r>
+        <w:t xml:space="preserve"> zapewnia możliwość t</w:t>
+      </w:r>
+      <w:r>
+        <w:t>worzeni</w:t>
+      </w:r>
+      <w:r>
+        <w:t>a</w:t>
+      </w:r>
+      <w:r>
+        <w:t xml:space="preserve"> czystego, łatwego do testowania kodu na komponentach wybranej infrastruktury i możliwość zrealizowania każdego zadania bez wymyślania prostych rozwiązań na nowo.</w:t>
+      </w:r>
+      <w:r>
+        <w:t xml:space="preserve"> </w:t>
+      </w:r>
+      <w:r>
+        <w:rPr>
+          <w:rStyle w:val="MojNormalnyZnak"/>
+        </w:rPr>
+        <w:t xml:space="preserve">Natomiast dzięki </w:t>
+      </w:r>
+      <w:proofErr w:type="spellStart"/>
+      <w:r>
+        <w:rPr>
+          <w:rStyle w:val="MojNormalnyZnak"/>
+        </w:rPr>
+        <w:t>Angular</w:t>
+      </w:r>
+      <w:proofErr w:type="spellEnd"/>
+      <w:r>
+        <w:rPr>
+          <w:rStyle w:val="MojNormalnyZnak"/>
+        </w:rPr>
+        <w:t xml:space="preserve"> </w:t>
+      </w:r>
+      <w:proofErr w:type="spellStart"/>
+      <w:r>
+        <w:rPr>
+          <w:rStyle w:val="MojNormalnyZnak"/>
+        </w:rPr>
+        <w:t>framework</w:t>
+      </w:r>
+      <w:proofErr w:type="spellEnd"/>
+      <w:r>
+        <w:rPr>
+          <w:rStyle w:val="MojNormalnyZnak"/>
+        </w:rPr>
+        <w:t xml:space="preserve"> mamy</w:t>
+      </w:r>
+      <w:r>
+        <w:rPr>
+          <w:rStyle w:val="MojNormalnyZnak"/>
+        </w:rPr>
+        <w:t xml:space="preserve"> </w:t>
+      </w:r>
+      <w:r>
+        <w:rPr>
+          <w:rStyle w:val="MojNormalnyZnak"/>
+        </w:rPr>
+        <w:t>m</w:t>
+      </w:r>
+      <w:r>
+        <w:rPr>
+          <w:rStyle w:val="MojNormalnyZnak"/>
+        </w:rPr>
+        <w:t>ożliwość szybkiego tworzenia widoków interfejsu użytkownika za pomocą prostej i wydajnej składni</w:t>
+      </w:r>
+      <w:r>
+        <w:t>.</w:t>
+      </w:r>
+      <w:r>
+        <w:t xml:space="preserve"> </w:t>
+      </w:r>
+      <w:r>
         <w:br w:type="page"/>
       </w:r>
     </w:p>
@@ -17106,11 +17487,13 @@
         <w:pStyle w:val="1-Nagowek"/>
       </w:pPr>
       <w:bookmarkStart w:id="80" w:name="_Toc65478205"/>
+      <w:proofErr w:type="spellStart"/>
       <w:r>
         <w:lastRenderedPageBreak/>
         <w:t>Projektowanie</w:t>
       </w:r>
       <w:bookmarkEnd w:id="80"/>
+      <w:proofErr w:type="spellEnd"/>
     </w:p>
     <w:p>
       <w:pPr>
@@ -17179,7 +17562,7 @@
                     <pic:cNvPicPr/>
                   </pic:nvPicPr>
                   <pic:blipFill>
-                    <a:blip r:embed="rId30">
+                    <a:blip r:embed="rId31">
                       <a:extLst>
                         <a:ext uri="{28A0092B-C50C-407E-A947-70E740481C1C}">
                           <a14:useLocalDpi xmlns:a14="http://schemas.microsoft.com/office/drawing/2010/main" val="0"/>

</xml_diff>